<commit_message>
Fixed the platform target for Windows Media Player.
</commit_message>
<xml_diff>
--- a/Lightened Dream/QuickStart.docx
+++ b/Lightened Dream/QuickStart.docx
@@ -226,19 +226,13 @@
       </w:pPr>
       <w:r>
         <w:rPr>
-          <w:rFonts w:asciiTheme="majorHAnsi" w:eastAsiaTheme="majorEastAsia" w:hAnsiTheme="majorHAnsi" w:cstheme="majorBidi"/>
           <w:noProof/>
-          <w:color w:val="17365D" w:themeColor="text2" w:themeShade="BF"/>
-          <w:spacing w:val="5"/>
-          <w:kern w:val="28"/>
-          <w:sz w:val="52"/>
-          <w:szCs w:val="52"/>
         </w:rPr>
         <w:drawing>
           <wp:inline distT="0" distB="0" distL="0" distR="0">
-            <wp:extent cx="6429375" cy="5153025"/>
-            <wp:effectExtent l="19050" t="0" r="9525" b="0"/>
-            <wp:docPr id="4" name="Picture 4"/>
+            <wp:extent cx="6096000" cy="4572000"/>
+            <wp:effectExtent l="19050" t="0" r="0" b="0"/>
+            <wp:docPr id="2" name="Picture 4" descr="http://lucidcoder.files.wordpress.com/2012/07/lighteneddream.png?w=640&amp;h=480"/>
             <wp:cNvGraphicFramePr>
               <a:graphicFrameLocks xmlns:a="http://schemas.openxmlformats.org/drawingml/2006/main" noChangeAspect="1"/>
             </wp:cNvGraphicFramePr>
@@ -246,7 +240,7 @@
               <a:graphicData uri="http://schemas.openxmlformats.org/drawingml/2006/picture">
                 <pic:pic xmlns:pic="http://schemas.openxmlformats.org/drawingml/2006/picture">
                   <pic:nvPicPr>
-                    <pic:cNvPr id="0" name="Picture 4"/>
+                    <pic:cNvPr id="0" name="Picture 4" descr="http://lucidcoder.files.wordpress.com/2012/07/lighteneddream.png?w=640&amp;h=480"/>
                     <pic:cNvPicPr>
                       <a:picLocks noChangeAspect="1" noChangeArrowheads="1"/>
                     </pic:cNvPicPr>
@@ -261,7 +255,7 @@
                   <pic:spPr bwMode="auto">
                     <a:xfrm>
                       <a:off x="0" y="0"/>
-                      <a:ext cx="6429375" cy="5153025"/>
+                      <a:ext cx="6096000" cy="4572000"/>
                     </a:xfrm>
                     <a:prstGeom prst="rect">
                       <a:avLst/>
@@ -280,6 +274,19 @@
           </wp:inline>
         </w:drawing>
       </w:r>
+    </w:p>
+    <w:p>
+      <w:pPr>
+        <w:jc w:val="center"/>
+        <w:rPr>
+          <w:rFonts w:asciiTheme="majorHAnsi" w:eastAsiaTheme="majorEastAsia" w:hAnsiTheme="majorHAnsi" w:cstheme="majorBidi"/>
+          <w:color w:val="17365D" w:themeColor="text2" w:themeShade="BF"/>
+          <w:spacing w:val="5"/>
+          <w:kern w:val="28"/>
+          <w:sz w:val="52"/>
+          <w:szCs w:val="52"/>
+        </w:rPr>
+      </w:pPr>
     </w:p>
     <w:p>
       <w:pPr>
@@ -2413,7 +2420,7 @@
           <w:noProof/>
         </w:rPr>
         <w:pict>
-          <v:shape id="Picture 19" o:spid="_x0000_i1027" type="#_x0000_t75" style="width:23.25pt;height:18.75pt;visibility:visible;mso-wrap-style:square" o:bullet="t">
+          <v:shape id="Picture 19" o:spid="_x0000_i1025" type="#_x0000_t75" style="width:23.25pt;height:18.75pt;visibility:visible;mso-wrap-style:square" o:bullet="t">
             <v:imagedata r:id="rId30" o:title=""/>
           </v:shape>
         </w:pict>
@@ -2799,14 +2806,14 @@
         <v:path o:extrusionok="f" gradientshapeok="t" o:connecttype="rect"/>
         <o:lock v:ext="edit" aspectratio="t"/>
       </v:shapetype>
-      <v:shape id="_x0000_i1026" type="#_x0000_t75" style="width:23.25pt;height:18.75pt;visibility:visible;mso-wrap-style:square" o:bullet="t">
+      <v:shape id="_x0000_i1028" type="#_x0000_t75" style="width:23.25pt;height:18.75pt;visibility:visible;mso-wrap-style:square" o:bullet="t">
         <v:imagedata r:id="rId1" o:title=""/>
       </v:shape>
     </w:pict>
   </w:numPicBullet>
   <w:numPicBullet w:numPicBulletId="1">
     <w:pict>
-      <v:shape id="_x0000_i1027" type="#_x0000_t75" style="width:23.25pt;height:18.75pt;visibility:visible;mso-wrap-style:square" o:bullet="t">
+      <v:shape id="_x0000_i1029" type="#_x0000_t75" style="width:23.25pt;height:18.75pt;visibility:visible;mso-wrap-style:square" o:bullet="t">
         <v:imagedata r:id="rId2" o:title=""/>
       </v:shape>
     </w:pict>
@@ -3800,7 +3807,7 @@
 </file>
 
 <file path=customXml/itemProps1.xml><?xml version="1.0" encoding="utf-8"?>
-<ds:datastoreItem xmlns:ds="http://schemas.openxmlformats.org/officeDocument/2006/customXml" ds:itemID="{9D2CF88E-5F03-417F-9051-BC8F7133E761}">
+<ds:datastoreItem xmlns:ds="http://schemas.openxmlformats.org/officeDocument/2006/customXml" ds:itemID="{0D9ACAAC-3988-4B68-A43B-F60441315B85}">
   <ds:schemaRefs>
     <ds:schemaRef ds:uri="http://schemas.openxmlformats.org/officeDocument/2006/bibliography"/>
   </ds:schemaRefs>

</xml_diff>